<commit_message>
Small amendment to abstract
</commit_message>
<xml_diff>
--- a/docs/write_up/Submission/Spatial_Sep_mixed_fish_Cover_letter.docx
+++ b/docs/write_up/Submission/Spatial_Sep_mixed_fish_Cover_letter.docx
@@ -1,52 +1,67 @@
 
 <file path=word/document.xml><?xml version="1.0" encoding="utf-8"?>
-<w:document xmlns:wpc="http://schemas.microsoft.com/office/word/2010/wordprocessingCanvas" xmlns:cx="http://schemas.microsoft.com/office/drawing/2014/chartex" xmlns:cx1="http://schemas.microsoft.com/office/drawing/2015/9/8/chartex" xmlns:cx2="http://schemas.microsoft.com/office/drawing/2015/10/21/chartex" xmlns:cx3="http://schemas.microsoft.com/office/drawing/2016/5/9/chartex" xmlns:cx4="http://schemas.microsoft.com/office/drawing/2016/5/10/chartex" xmlns:cx5="http://schemas.microsoft.com/office/drawing/2016/5/11/chartex" xmlns:cx6="http://schemas.microsoft.com/office/drawing/2016/5/12/chartex" xmlns:cx7="http://schemas.microsoft.com/office/drawing/2016/5/13/chartex" xmlns:cx8="http://schemas.microsoft.com/office/drawing/2016/5/14/chartex" xmlns:mc="http://schemas.openxmlformats.org/markup-compatibility/2006" xmlns:aink="http://schemas.microsoft.com/office/drawing/2016/ink" xmlns:am3d="http://schemas.microsoft.com/office/drawing/2017/model3d" xmlns:o="urn:schemas-microsoft-com:office:office" xmlns:r="http://schemas.openxmlformats.org/officeDocument/2006/relationships" xmlns:m="http://schemas.openxmlformats.org/officeDocument/2006/math" xmlns:v="urn:schemas-microsoft-com:vml" xmlns:wp14="http://schemas.microsoft.com/office/word/2010/wordprocessingDrawing" xmlns:wp="http://schemas.openxmlformats.org/drawingml/2006/wordprocessingDrawing" xmlns:w10="urn:schemas-microsoft-com:office:word" xmlns:w="http://schemas.openxmlformats.org/wordprocessingml/2006/main" xmlns:w14="http://schemas.microsoft.com/office/word/2010/wordml" xmlns:w15="http://schemas.microsoft.com/office/word/2012/wordml" xmlns:w16cid="http://schemas.microsoft.com/office/word/2016/wordml/cid" xmlns:w16se="http://schemas.microsoft.com/office/word/2015/wordml/symex" xmlns:wpg="http://schemas.microsoft.com/office/word/2010/wordprocessingGroup" xmlns:wpi="http://schemas.microsoft.com/office/word/2010/wordprocessingInk" xmlns:wne="http://schemas.microsoft.com/office/word/2006/wordml" xmlns:wps="http://schemas.microsoft.com/office/word/2010/wordprocessingShape" mc:Ignorable="w14 w15 w16se w16cid wp14">
+<w:document xmlns:o="urn:schemas-microsoft-com:office:office" xmlns:r="http://schemas.openxmlformats.org/officeDocument/2006/relationships" xmlns:v="urn:schemas-microsoft-com:vml" xmlns:w="http://schemas.openxmlformats.org/wordprocessingml/2006/main" xmlns:w10="urn:schemas-microsoft-com:office:word" xmlns:wp="http://schemas.openxmlformats.org/drawingml/2006/wordprocessingDrawing" xmlns:wps="http://schemas.microsoft.com/office/word/2010/wordprocessingShape" xmlns:wpg="http://schemas.microsoft.com/office/word/2010/wordprocessingGroup" xmlns:mc="http://schemas.openxmlformats.org/markup-compatibility/2006" xmlns:wp14="http://schemas.microsoft.com/office/word/2010/wordprocessingDrawing" xmlns:w14="http://schemas.microsoft.com/office/word/2010/wordml" mc:Ignorable="w14 wp14">
   <w:body>
     <w:p>
       <w:pPr>
-        <w:spacing w:after="0" w:line="240" w:lineRule="auto"/>
+        <w:pStyle w:val="Normal"/>
+        <w:spacing w:lineRule="auto" w:line="240" w:before="0" w:after="0"/>
         <w:jc w:val="right"/>
-      </w:pPr>
-      <w:r>
+        <w:rPr/>
+      </w:pPr>
+      <w:r>
+        <w:rPr/>
         <w:t>Paul Dolder</w:t>
       </w:r>
     </w:p>
     <w:p>
       <w:pPr>
-        <w:spacing w:after="0" w:line="240" w:lineRule="auto"/>
+        <w:pStyle w:val="Normal"/>
+        <w:spacing w:lineRule="auto" w:line="240" w:before="0" w:after="0"/>
         <w:jc w:val="right"/>
-      </w:pPr>
-      <w:r>
+        <w:rPr/>
+      </w:pPr>
+      <w:r>
+        <w:rPr/>
         <w:t>Marine and Freshwater Research Centre</w:t>
       </w:r>
     </w:p>
     <w:p>
       <w:pPr>
-        <w:spacing w:after="0" w:line="240" w:lineRule="auto"/>
+        <w:pStyle w:val="Normal"/>
+        <w:spacing w:lineRule="auto" w:line="240" w:before="0" w:after="0"/>
         <w:jc w:val="right"/>
-      </w:pPr>
-      <w:r>
+        <w:rPr/>
+      </w:pPr>
+      <w:r>
+        <w:rPr/>
         <w:t>Galway-Mayo Institute of Technology</w:t>
       </w:r>
     </w:p>
     <w:p>
       <w:pPr>
-        <w:spacing w:after="0" w:line="240" w:lineRule="auto"/>
+        <w:pStyle w:val="Normal"/>
+        <w:spacing w:lineRule="auto" w:line="240" w:before="0" w:after="0"/>
         <w:jc w:val="right"/>
-      </w:pPr>
-      <w:r>
+        <w:rPr/>
+      </w:pPr>
+      <w:r>
+        <w:rPr/>
         <w:t>Galway, Ireland</w:t>
       </w:r>
     </w:p>
     <w:p>
       <w:pPr>
-        <w:spacing w:after="0" w:line="240" w:lineRule="auto"/>
+        <w:pStyle w:val="Normal"/>
+        <w:spacing w:lineRule="auto" w:line="240" w:before="0" w:after="0"/>
         <w:jc w:val="right"/>
-      </w:pPr>
-      <w:r>
+        <w:rPr/>
+      </w:pPr>
+      <w:r>
+        <w:rPr/>
         <w:t xml:space="preserve">Email: </w:t>
       </w:r>
-      <w:hyperlink r:id="rId4">
+      <w:hyperlink r:id="rId2">
         <w:r>
           <w:rPr>
             <w:rStyle w:val="InternetLink"/>
@@ -55,113 +70,146 @@
         </w:r>
       </w:hyperlink>
       <w:r>
+        <w:rPr/>
         <w:t xml:space="preserve"> </w:t>
       </w:r>
     </w:p>
     <w:p>
       <w:pPr>
-        <w:spacing w:after="0" w:line="240" w:lineRule="auto"/>
+        <w:pStyle w:val="Normal"/>
+        <w:spacing w:lineRule="auto" w:line="240" w:before="0" w:after="0"/>
         <w:jc w:val="right"/>
-      </w:pPr>
-      <w:r>
-        <w:t>Phone: +44</w:t>
-      </w:r>
-    </w:p>
-    <w:p>
-      <w:pPr>
-        <w:spacing w:after="0" w:line="240" w:lineRule="auto"/>
+        <w:rPr/>
+      </w:pPr>
+      <w:r>
+        <w:rPr/>
+        <w:t>Phone: +</w:t>
+      </w:r>
+      <w:r>
+        <w:rPr/>
+        <w:t>353  838264167</w:t>
+      </w:r>
+    </w:p>
+    <w:p>
+      <w:pPr>
+        <w:pStyle w:val="Normal"/>
+        <w:spacing w:lineRule="auto" w:line="240" w:before="0" w:after="0"/>
         <w:jc w:val="right"/>
-      </w:pPr>
-    </w:p>
-    <w:p>
-      <w:pPr>
-        <w:spacing w:after="0" w:line="240" w:lineRule="auto"/>
+        <w:rPr/>
+      </w:pPr>
+      <w:r>
+        <w:rPr/>
+      </w:r>
+    </w:p>
+    <w:p>
+      <w:pPr>
+        <w:pStyle w:val="Normal"/>
+        <w:spacing w:lineRule="auto" w:line="240" w:before="0" w:after="0"/>
         <w:jc w:val="right"/>
-      </w:pPr>
-      <w:r>
+        <w:rPr/>
+      </w:pPr>
+      <w:r>
+        <w:rPr/>
         <w:t>31 October 2017</w:t>
       </w:r>
     </w:p>
     <w:p>
       <w:pPr>
-        <w:spacing w:after="0" w:line="240" w:lineRule="auto"/>
+        <w:pStyle w:val="Normal"/>
+        <w:spacing w:lineRule="auto" w:line="240" w:before="0" w:after="0"/>
         <w:jc w:val="right"/>
-      </w:pPr>
-    </w:p>
-    <w:p>
-      <w:pPr>
-        <w:spacing w:after="0" w:line="240" w:lineRule="auto"/>
-      </w:pPr>
-      <w:r>
+        <w:rPr/>
+      </w:pPr>
+      <w:r>
+        <w:rPr/>
+      </w:r>
+    </w:p>
+    <w:p>
+      <w:pPr>
+        <w:pStyle w:val="Normal"/>
+        <w:spacing w:lineRule="auto" w:line="240" w:before="0" w:after="0"/>
+        <w:rPr/>
+      </w:pPr>
+      <w:r>
+        <w:rPr/>
         <w:t>Dr X</w:t>
       </w:r>
     </w:p>
     <w:p>
       <w:pPr>
-        <w:spacing w:after="0" w:line="240" w:lineRule="auto"/>
-      </w:pPr>
-      <w:r>
+        <w:pStyle w:val="Normal"/>
+        <w:spacing w:lineRule="auto" w:line="240" w:before="0" w:after="0"/>
+        <w:rPr/>
+      </w:pPr>
+      <w:r>
+        <w:rPr/>
         <w:t>X</w:t>
-      </w:r>
-      <w:r>
         <w:br/>
-      </w:r>
-      <w:proofErr w:type="spellStart"/>
-      <w:r>
         <w:t>X</w:t>
       </w:r>
-      <w:proofErr w:type="spellEnd"/>
-    </w:p>
-    <w:p>
-      <w:pPr>
-        <w:spacing w:after="0" w:line="240" w:lineRule="auto"/>
-      </w:pPr>
-      <w:r>
+    </w:p>
+    <w:p>
+      <w:pPr>
+        <w:pStyle w:val="Normal"/>
+        <w:spacing w:lineRule="auto" w:line="240" w:before="0" w:after="0"/>
+        <w:rPr/>
+      </w:pPr>
+      <w:r>
+        <w:rPr/>
         <w:t>X</w:t>
       </w:r>
     </w:p>
     <w:p>
       <w:pPr>
-        <w:spacing w:after="0" w:line="240" w:lineRule="auto"/>
-      </w:pPr>
-      <w:r>
+        <w:pStyle w:val="Normal"/>
+        <w:spacing w:lineRule="auto" w:line="240" w:before="0" w:after="0"/>
+        <w:rPr/>
+      </w:pPr>
+      <w:r>
+        <w:rPr/>
         <w:t>X</w:t>
       </w:r>
     </w:p>
     <w:p>
       <w:pPr>
-        <w:spacing w:after="0" w:line="240" w:lineRule="auto"/>
-      </w:pPr>
-      <w:r>
+        <w:pStyle w:val="Normal"/>
+        <w:spacing w:lineRule="auto" w:line="240" w:before="0" w:after="0"/>
+        <w:rPr/>
+      </w:pPr>
+      <w:r>
+        <w:rPr/>
         <w:t xml:space="preserve"> </w:t>
       </w:r>
     </w:p>
     <w:p>
       <w:pPr>
-        <w:spacing w:after="0" w:line="240" w:lineRule="auto"/>
-      </w:pPr>
-      <w:r>
-        <w:t xml:space="preserve">Dear </w:t>
-      </w:r>
-      <w:proofErr w:type="spellStart"/>
-      <w:r>
-        <w:t>Dr.</w:t>
-      </w:r>
-      <w:proofErr w:type="spellEnd"/>
-      <w:r>
-        <w:t xml:space="preserve"> X / Editor,</w:t>
-      </w:r>
-    </w:p>
-    <w:p>
-      <w:pPr>
-        <w:spacing w:after="0" w:line="240" w:lineRule="auto"/>
-      </w:pPr>
-    </w:p>
-    <w:p>
-      <w:pPr>
-        <w:spacing w:after="0" w:line="240" w:lineRule="auto"/>
-      </w:pPr>
-      <w:r>
+        <w:pStyle w:val="Normal"/>
+        <w:spacing w:lineRule="auto" w:line="240" w:before="0" w:after="0"/>
+        <w:rPr/>
+      </w:pPr>
+      <w:r>
+        <w:rPr/>
+        <w:t>Dear Dr. X / Editor,</w:t>
+      </w:r>
+    </w:p>
+    <w:p>
+      <w:pPr>
+        <w:pStyle w:val="Normal"/>
+        <w:spacing w:lineRule="auto" w:line="240" w:before="0" w:after="0"/>
+        <w:rPr/>
+      </w:pPr>
+      <w:r>
+        <w:rPr/>
+      </w:r>
+    </w:p>
+    <w:p>
+      <w:pPr>
+        <w:pStyle w:val="Normal"/>
+        <w:spacing w:lineRule="auto" w:line="240" w:before="0" w:after="0"/>
+        <w:rPr/>
+      </w:pPr>
+      <w:r>
+        <w:rPr/>
         <w:t xml:space="preserve">Enclosed is our manuscript “Spatial separation of catches in highly mixed fisheries”. Please accept it as a candidate for publication as a [Letter/Research Article] in </w:t>
       </w:r>
       <w:r>
@@ -171,17 +219,122 @@
         <w:t>Nature</w:t>
       </w:r>
       <w:r>
+        <w:rPr/>
         <w:t>.</w:t>
       </w:r>
     </w:p>
     <w:p>
       <w:pPr>
-        <w:spacing w:after="0" w:line="240" w:lineRule="auto"/>
-      </w:pPr>
-    </w:p>
-    <w:p>
-      <w:pPr>
-        <w:spacing w:after="0" w:line="240" w:lineRule="auto"/>
+        <w:pStyle w:val="Normal"/>
+        <w:spacing w:lineRule="auto" w:line="240" w:before="0" w:after="0"/>
+        <w:rPr/>
+      </w:pPr>
+      <w:r>
+        <w:rPr/>
+      </w:r>
+    </w:p>
+    <w:p>
+      <w:pPr>
+        <w:pStyle w:val="Normal"/>
+        <w:spacing w:lineRule="auto" w:line="240" w:before="0" w:after="0"/>
+        <w:rPr/>
+      </w:pPr>
+      <w:r>
+        <w:rPr>
+          <w:b/>
+        </w:rPr>
+        <w:t>Summary of appeal to a general scientific audience</w:t>
+      </w:r>
+    </w:p>
+    <w:p>
+      <w:pPr>
+        <w:pStyle w:val="Normal"/>
+        <w:spacing w:lineRule="auto" w:line="240" w:before="0" w:after="0"/>
+        <w:rPr>
+          <w:b/>
+          <w:b/>
+        </w:rPr>
+      </w:pPr>
+      <w:r>
+        <w:rPr>
+          <w:b/>
+        </w:rPr>
+      </w:r>
+    </w:p>
+    <w:p>
+      <w:pPr>
+        <w:pStyle w:val="Normal"/>
+        <w:spacing w:lineRule="auto" w:line="240" w:before="0" w:after="0"/>
+        <w:jc w:val="both"/>
+        <w:rPr/>
+      </w:pPr>
+      <w:r>
+        <w:rPr/>
+        <w:t>The way humans interact with</w:t>
+      </w:r>
+      <w:bookmarkStart w:id="0" w:name="_GoBack"/>
+      <w:bookmarkEnd w:id="0"/>
+      <w:r>
+        <w:rPr/>
+        <w:t xml:space="preserve"> and exploit heterogeneously distributed wild animal populations is a research </w:t>
+      </w:r>
+      <w:r>
+        <w:rPr/>
+        <w:t>topic</w:t>
+      </w:r>
+      <w:r>
+        <w:rPr/>
+        <w:t xml:space="preserve"> of huge significance as it supports food security, sustainability and managing natural capital. </w:t>
+      </w:r>
+      <w:r>
+        <w:rPr/>
+        <w:t>W</w:t>
+      </w:r>
+      <w:r>
+        <w:rPr/>
+        <w:t xml:space="preserve">ild capture fisheries exploit multiple population simultaneously and each population may have differing management or conservation goals, </w:t>
+      </w:r>
+      <w:r>
+        <w:rPr/>
+        <w:t>resulting in a complex multidimensional management challenge</w:t>
+      </w:r>
+      <w:r>
+        <w:rPr/>
+        <w:t xml:space="preserve">. </w:t>
+      </w:r>
+      <w:r>
+        <w:rPr/>
+        <w:t>This is highlighted by [nature papers of significance…]. In our manuscript w</w:t>
+      </w:r>
+      <w:r>
+        <w:rPr/>
+        <w:t xml:space="preserve">e we demonstrate a method to reduce a complexity of spatio-temporal interactions between fish populations and fishers to its key components, </w:t>
+      </w:r>
+      <w:r>
+        <w:rPr/>
+        <w:t>thereby increasing our understanding of the complex dynamics and presenting them as scientific advice to support management in a tractable and tacit way</w:t>
+      </w:r>
+      <w:r>
+        <w:rPr/>
+        <w:t>.</w:t>
+      </w:r>
+    </w:p>
+    <w:p>
+      <w:pPr>
+        <w:pStyle w:val="Normal"/>
+        <w:spacing w:lineRule="auto" w:line="240" w:before="0" w:after="0"/>
+        <w:jc w:val="both"/>
+        <w:rPr/>
+      </w:pPr>
+      <w:r>
+        <w:rPr/>
+      </w:r>
+    </w:p>
+    <w:p>
+      <w:pPr>
+        <w:pStyle w:val="Normal"/>
+        <w:spacing w:lineRule="auto" w:line="240" w:before="0" w:after="0"/>
+        <w:rPr/>
       </w:pPr>
       <w:r>
         <w:rPr>
@@ -192,132 +345,177 @@
     </w:p>
     <w:p>
       <w:pPr>
-        <w:spacing w:after="0" w:line="240" w:lineRule="auto"/>
+        <w:pStyle w:val="Normal"/>
+        <w:spacing w:lineRule="auto" w:line="240" w:before="0" w:after="0"/>
+        <w:rPr/>
+      </w:pPr>
+      <w:r>
+        <w:rPr/>
+      </w:r>
+    </w:p>
+    <w:p>
+      <w:pPr>
+        <w:pStyle w:val="Normal"/>
+        <w:spacing w:lineRule="auto" w:line="240" w:before="0" w:after="0"/>
+        <w:rPr/>
+      </w:pPr>
+      <w:r>
+        <w:rPr/>
+      </w:r>
+    </w:p>
+    <w:p>
+      <w:pPr>
+        <w:pStyle w:val="Normal"/>
+        <w:spacing w:lineRule="auto" w:line="240" w:before="0" w:after="0"/>
+        <w:jc w:val="both"/>
+        <w:rPr/>
+      </w:pPr>
+      <w:r>
+        <w:rPr/>
+      </w:r>
+    </w:p>
+    <w:p>
+      <w:pPr>
+        <w:pStyle w:val="Normal"/>
+        <w:spacing w:lineRule="auto" w:line="240" w:before="0" w:after="0"/>
+        <w:rPr/>
+      </w:pPr>
+      <w:r>
+        <w:rPr/>
+        <w:t xml:space="preserve">Advances in understanding of spatial dynamics and computing have allowed increasingly sophisticated modelling approaches, which necessary to meet increasing societal demand for implementation of ecosystem based approaches to resource management. </w:t>
+      </w:r>
+    </w:p>
+    <w:p>
+      <w:pPr>
+        <w:pStyle w:val="Normal"/>
+        <w:spacing w:lineRule="auto" w:line="240" w:before="0" w:after="0"/>
+        <w:rPr/>
+      </w:pPr>
+      <w:r>
+        <w:rPr/>
+      </w:r>
+    </w:p>
+    <w:p>
+      <w:pPr>
+        <w:pStyle w:val="Normal"/>
+        <w:spacing w:lineRule="auto" w:line="240" w:before="0" w:after="0"/>
+        <w:jc w:val="both"/>
+        <w:rPr/>
+      </w:pPr>
+      <w:r>
+        <w:rPr/>
+        <w:t xml:space="preserve">In Europe, </w:t>
+      </w:r>
+      <w:r>
+        <w:rPr/>
+        <w:t>this challenge has</w:t>
+      </w:r>
+      <w:r>
+        <w:rPr/>
+        <w:t xml:space="preserve"> recent</w:t>
+      </w:r>
+      <w:r>
+        <w:rPr/>
+        <w:t xml:space="preserve">ly been addressed through a significant </w:t>
+      </w:r>
+      <w:r>
+        <w:rPr/>
+        <w:t xml:space="preserve">policy change </w:t>
+      </w:r>
+      <w:r>
+        <w:rPr/>
+        <w:t xml:space="preserve">where fishers will in future have to count all catch against quota (the ‘landings obligation’). While attracting a high media profile (e.g. Hugh Fearnley-Whittingstall’s fish fight campaign, </w:t>
+      </w:r>
+      <w:hyperlink r:id="rId3">
+        <w:r>
+          <w:rPr>
+            <w:rStyle w:val="InternetLink"/>
+          </w:rPr>
+          <w:t>www.fishfight.net</w:t>
+        </w:r>
+      </w:hyperlink>
+      <w:r>
+        <w:rPr/>
+        <w:t xml:space="preserve">) Nhis has had little attention in high level </w:t>
+      </w:r>
+    </w:p>
+    <w:p>
+      <w:pPr>
+        <w:pStyle w:val="Normal"/>
+        <w:spacing w:lineRule="auto" w:line="240" w:before="0" w:after="0"/>
+        <w:jc w:val="both"/>
+        <w:rPr/>
+      </w:pPr>
+      <w:r>
+        <w:rPr/>
+      </w:r>
+    </w:p>
+    <w:p>
+      <w:pPr>
+        <w:pStyle w:val="Normal"/>
+        <w:spacing w:lineRule="auto" w:line="240" w:before="0" w:after="0"/>
+        <w:jc w:val="both"/>
+        <w:rPr/>
+      </w:pPr>
+      <w:r>
+        <w:rPr/>
+        <w:t xml:space="preserve"> </w:t>
+      </w:r>
+      <w:r>
+        <w:rPr/>
+        <w:t xml:space="preserve">have put a sharp focus on the complexities of managing multi-stock fisheries and our understanding of spatial processes is still developing. </w:t>
+      </w:r>
+    </w:p>
+    <w:p>
+      <w:pPr>
+        <w:pStyle w:val="Normal"/>
+        <w:spacing w:lineRule="auto" w:line="240" w:before="0" w:after="0"/>
+        <w:jc w:val="both"/>
+        <w:rPr/>
+      </w:pPr>
+      <w:r>
+        <w:rPr/>
+      </w:r>
+    </w:p>
+    <w:p>
+      <w:pPr>
+        <w:pStyle w:val="Normal"/>
+        <w:spacing w:lineRule="auto" w:line="240" w:before="0" w:after="0"/>
+        <w:rPr/>
+      </w:pPr>
+      <w:r>
+        <w:rPr/>
+      </w:r>
+    </w:p>
+    <w:p>
+      <w:pPr>
+        <w:pStyle w:val="Normal"/>
+        <w:spacing w:lineRule="auto" w:line="240" w:before="0" w:after="0"/>
+        <w:rPr/>
+      </w:pPr>
+      <w:r>
+        <w:rPr/>
+      </w:r>
+    </w:p>
+    <w:p>
+      <w:pPr>
+        <w:pStyle w:val="Normal"/>
+        <w:spacing w:lineRule="auto" w:line="240" w:before="0" w:after="0"/>
+        <w:rPr/>
+      </w:pPr>
+      <w:r>
         <w:rPr>
-          <w:b/>
-        </w:rPr>
-      </w:pPr>
-    </w:p>
-    <w:p>
-      <w:pPr>
-        <w:spacing w:after="0" w:line="240" w:lineRule="auto"/>
-        <w:jc w:val="both"/>
-      </w:pPr>
-      <w:r>
-        <w:t>The way humans interact with</w:t>
-      </w:r>
-      <w:bookmarkStart w:id="0" w:name="_GoBack"/>
-      <w:bookmarkEnd w:id="0"/>
-      <w:r>
-        <w:t xml:space="preserve"> and ex</w:t>
-      </w:r>
-      <w:r>
-        <w:t xml:space="preserve">ploit heterogeneously distributed wild animal populations is a research area of huge significance as it supports food security, sustainability and managing natural capital. </w:t>
-      </w:r>
-      <w:r>
-        <w:t xml:space="preserve">Fisheries </w:t>
-      </w:r>
-      <w:r>
-        <w:t xml:space="preserve">are a complex example in that wild capture fisheries exploit multiple population simultaneously and each population may have differing management or conservation goals. </w:t>
-      </w:r>
-    </w:p>
-    <w:p>
-      <w:pPr>
-        <w:spacing w:after="0" w:line="240" w:lineRule="auto"/>
-        <w:jc w:val="both"/>
-      </w:pPr>
-    </w:p>
-    <w:p>
-      <w:pPr>
-        <w:spacing w:after="0" w:line="240" w:lineRule="auto"/>
-        <w:jc w:val="both"/>
-      </w:pPr>
-      <w:r>
-        <w:t>In Europe, recent policy changes have put a sharp focus on</w:t>
-      </w:r>
-      <w:r>
-        <w:t xml:space="preserve"> the complexities of</w:t>
-      </w:r>
-      <w:r>
-        <w:t xml:space="preserve"> managing multi-stock fisheries </w:t>
-      </w:r>
-      <w:r>
-        <w:t xml:space="preserve">and </w:t>
-      </w:r>
-      <w:r>
-        <w:t xml:space="preserve">our understanding of </w:t>
-      </w:r>
-      <w:r>
-        <w:t xml:space="preserve">spatial </w:t>
-      </w:r>
-      <w:r>
-        <w:t>processes is still developing. Here we demonstrate a method to reduce a complexity of spatio-temporal interactions between fish populations and fishers to its key components.</w:t>
-      </w:r>
-    </w:p>
-    <w:p>
-      <w:pPr>
-        <w:spacing w:after="0" w:line="240" w:lineRule="auto"/>
-        <w:jc w:val="both"/>
-      </w:pPr>
-    </w:p>
-    <w:p>
-      <w:pPr>
-        <w:spacing w:after="0" w:line="240" w:lineRule="auto"/>
-        <w:jc w:val="both"/>
-      </w:pPr>
-    </w:p>
-    <w:p>
-      <w:pPr>
-        <w:spacing w:after="0" w:line="240" w:lineRule="auto"/>
-      </w:pPr>
-      <w:r>
-        <w:t>Advances in understanding of spatial dynamics and computing have allowed increasi</w:t>
-      </w:r>
-      <w:r>
-        <w:t xml:space="preserve">ngly sophisticated modelling approaches, which necessary to meet increasing societal demand for implementation of ecosystem based approaches to resource management. </w:t>
-      </w:r>
-    </w:p>
-    <w:p>
-      <w:pPr>
-        <w:spacing w:after="0" w:line="240" w:lineRule="auto"/>
-      </w:pPr>
-    </w:p>
-    <w:p>
-      <w:pPr>
-        <w:spacing w:after="0" w:line="240" w:lineRule="auto"/>
-        <w:rPr>
-          <w:b/>
-        </w:rPr>
-      </w:pPr>
-      <w:r>
-        <w:rPr>
-          <w:b/>
-        </w:rPr>
-        <w:t>Summary of appeal to a general scientific audience</w:t>
-      </w:r>
-    </w:p>
-    <w:p>
-      <w:pPr>
-        <w:spacing w:after="0" w:line="240" w:lineRule="auto"/>
-      </w:pPr>
-    </w:p>
-    <w:p>
-      <w:pPr>
-        <w:spacing w:after="0" w:line="240" w:lineRule="auto"/>
-      </w:pPr>
-      <w:r>
-        <w:rPr>
-          <w:rFonts w:ascii="Segoe UI" w:hAnsi="Segoe UI" w:cs="Segoe UI"/>
+          <w:rFonts w:cs="Segoe UI" w:ascii="Segoe UI" w:hAnsi="Segoe UI"/>
           <w:color w:val="212121"/>
           <w:sz w:val="20"/>
           <w:szCs w:val="20"/>
-          <w:shd w:val="clear" w:color="auto" w:fill="FFFFFF"/>
+          <w:shd w:fill="FFFFFF" w:val="clear"/>
         </w:rPr>
         <w:t>- Landings Obligation, the major policy change with huge implications but there is little written in high-level journals.</w:t>
       </w:r>
       <w:r>
         <w:rPr>
-          <w:rFonts w:ascii="Segoe UI" w:hAnsi="Segoe UI" w:cs="Segoe UI"/>
+          <w:rFonts w:cs="Segoe UI" w:ascii="Segoe UI" w:hAnsi="Segoe UI"/>
           <w:color w:val="212121"/>
           <w:sz w:val="20"/>
           <w:szCs w:val="20"/>
@@ -326,17 +524,17 @@
       </w:r>
       <w:r>
         <w:rPr>
-          <w:rFonts w:ascii="Segoe UI" w:hAnsi="Segoe UI" w:cs="Segoe UI"/>
+          <w:rFonts w:cs="Segoe UI" w:ascii="Segoe UI" w:hAnsi="Segoe UI"/>
           <w:color w:val="212121"/>
           <w:sz w:val="20"/>
           <w:szCs w:val="20"/>
-          <w:shd w:val="clear" w:color="auto" w:fill="FFFFFF"/>
+          <w:shd w:fill="FFFFFF" w:val="clear"/>
         </w:rPr>
         <w:t>- Spatial mitigation is a major hopeful for the industry.</w:t>
       </w:r>
       <w:r>
         <w:rPr>
-          <w:rFonts w:ascii="Segoe UI" w:hAnsi="Segoe UI" w:cs="Segoe UI"/>
+          <w:rFonts w:cs="Segoe UI" w:ascii="Segoe UI" w:hAnsi="Segoe UI"/>
           <w:color w:val="212121"/>
           <w:sz w:val="20"/>
           <w:szCs w:val="20"/>
@@ -345,17 +543,17 @@
       </w:r>
       <w:r>
         <w:rPr>
-          <w:rFonts w:ascii="Segoe UI" w:hAnsi="Segoe UI" w:cs="Segoe UI"/>
+          <w:rFonts w:cs="Segoe UI" w:ascii="Segoe UI" w:hAnsi="Segoe UI"/>
           <w:color w:val="212121"/>
           <w:sz w:val="20"/>
           <w:szCs w:val="20"/>
-          <w:shd w:val="clear" w:color="auto" w:fill="FFFFFF"/>
+          <w:shd w:fill="FFFFFF" w:val="clear"/>
         </w:rPr>
         <w:t>- But it's complex with community dynamics, fleets, complex regions.</w:t>
       </w:r>
       <w:r>
         <w:rPr>
-          <w:rFonts w:ascii="Segoe UI" w:hAnsi="Segoe UI" w:cs="Segoe UI"/>
+          <w:rFonts w:cs="Segoe UI" w:ascii="Segoe UI" w:hAnsi="Segoe UI"/>
           <w:color w:val="212121"/>
           <w:sz w:val="20"/>
           <w:szCs w:val="20"/>
@@ -364,27 +562,17 @@
       </w:r>
       <w:r>
         <w:rPr>
-          <w:rFonts w:ascii="Segoe UI" w:hAnsi="Segoe UI" w:cs="Segoe UI"/>
+          <w:rFonts w:cs="Segoe UI" w:ascii="Segoe UI" w:hAnsi="Segoe UI"/>
           <w:color w:val="212121"/>
           <w:sz w:val="20"/>
           <w:szCs w:val="20"/>
-          <w:shd w:val="clear" w:color="auto" w:fill="FFFFFF"/>
+          <w:shd w:fill="FFFFFF" w:val="clear"/>
         </w:rPr>
-        <w:t>- Here we develop and highlight the potential of spatial factor analysis to cut render the complexity and dimensions down to pertinent factors whereby the potential avoidance of given sp</w:t>
+        <w:t>- Here we develop and highlight the potential of spatial factor analysis to cut render the complexity and dimensions down to pertinent factors whereby the potential avoidance of given species can be understood from large and complex systems.</w:t>
       </w:r>
       <w:r>
         <w:rPr>
-          <w:rFonts w:ascii="Segoe UI" w:hAnsi="Segoe UI" w:cs="Segoe UI"/>
-          <w:color w:val="212121"/>
-          <w:sz w:val="20"/>
-          <w:szCs w:val="20"/>
-          <w:shd w:val="clear" w:color="auto" w:fill="FFFFFF"/>
-        </w:rPr>
-        <w:t>ecies can be understood from large and complex systems.</w:t>
-      </w:r>
-      <w:r>
-        <w:rPr>
-          <w:rFonts w:ascii="Segoe UI" w:hAnsi="Segoe UI" w:cs="Segoe UI"/>
+          <w:rFonts w:cs="Segoe UI" w:ascii="Segoe UI" w:hAnsi="Segoe UI"/>
           <w:color w:val="212121"/>
           <w:sz w:val="20"/>
           <w:szCs w:val="20"/>
@@ -393,54 +581,30 @@
       </w:r>
       <w:r>
         <w:rPr>
-          <w:rFonts w:ascii="Segoe UI" w:hAnsi="Segoe UI" w:cs="Segoe UI"/>
+          <w:rFonts w:cs="Segoe UI" w:ascii="Segoe UI" w:hAnsi="Segoe UI"/>
           <w:color w:val="212121"/>
           <w:sz w:val="20"/>
           <w:szCs w:val="20"/>
-          <w:shd w:val="clear" w:color="auto" w:fill="FFFFFF"/>
+          <w:shd w:fill="FFFFFF" w:val="clear"/>
         </w:rPr>
-        <w:t>- Goes well beyond current practices and has potential to fundamentally alter the discourse on spatial avoidance as a tool to adapt to a challenging policy change, of great importance to European fish</w:t>
-      </w:r>
-      <w:r>
-        <w:rPr>
-          <w:rFonts w:ascii="Segoe UI" w:hAnsi="Segoe UI" w:cs="Segoe UI"/>
-          <w:color w:val="212121"/>
-          <w:sz w:val="20"/>
-          <w:szCs w:val="20"/>
-          <w:shd w:val="clear" w:color="auto" w:fill="FFFFFF"/>
-        </w:rPr>
-        <w:t>eries.</w:t>
-      </w:r>
-    </w:p>
-    <w:p>
-      <w:pPr>
-        <w:spacing w:after="0" w:line="240" w:lineRule="auto"/>
-      </w:pPr>
-    </w:p>
-    <w:p>
-      <w:pPr>
-        <w:spacing w:after="0" w:line="240" w:lineRule="auto"/>
-        <w:rPr>
-          <w:b/>
-        </w:rPr>
-      </w:pPr>
-    </w:p>
-    <w:p>
-      <w:pPr>
-        <w:spacing w:after="0" w:line="240" w:lineRule="auto"/>
-      </w:pPr>
-    </w:p>
-    <w:p>
-      <w:pPr>
-        <w:spacing w:after="0" w:line="240" w:lineRule="auto"/>
-      </w:pPr>
-    </w:p>
-    <w:p>
-      <w:pPr>
-        <w:spacing w:after="0" w:line="240" w:lineRule="auto"/>
-        <w:rPr>
-          <w:b/>
-        </w:rPr>
+        <w:t>- Goes well beyond current practices and has potential to fundamentally alter the discourse on spatial avoidance as a tool to adapt to a challenging policy change, of great importance to European fisheries.</w:t>
+      </w:r>
+    </w:p>
+    <w:p>
+      <w:pPr>
+        <w:pStyle w:val="Normal"/>
+        <w:spacing w:lineRule="auto" w:line="240" w:before="0" w:after="0"/>
+        <w:rPr/>
+      </w:pPr>
+      <w:r>
+        <w:rPr/>
+      </w:r>
+    </w:p>
+    <w:p>
+      <w:pPr>
+        <w:pStyle w:val="Normal"/>
+        <w:spacing w:lineRule="auto" w:line="240" w:before="0" w:after="0"/>
+        <w:rPr/>
       </w:pPr>
       <w:r>
         <w:rPr>
@@ -451,16 +615,287 @@
     </w:p>
     <w:p>
       <w:pPr>
-        <w:spacing w:after="0" w:line="240" w:lineRule="auto"/>
-      </w:pPr>
-    </w:p>
-    <w:p>
-      <w:pPr>
-        <w:spacing w:after="0" w:line="240" w:lineRule="auto"/>
-        <w:rPr>
-          <w:b/>
-          <w:bCs/>
-        </w:rPr>
+        <w:pStyle w:val="Normal"/>
+        <w:spacing w:lineRule="auto" w:line="240" w:before="0" w:after="0"/>
+        <w:rPr/>
+      </w:pPr>
+      <w:r>
+        <w:rPr/>
+      </w:r>
+    </w:p>
+    <w:p>
+      <w:pPr>
+        <w:pStyle w:val="Normal"/>
+        <w:spacing w:lineRule="auto" w:line="240" w:before="0" w:after="0"/>
+        <w:rPr/>
+      </w:pPr>
+      <w:r>
+        <w:rPr/>
+      </w:r>
+    </w:p>
+    <w:p>
+      <w:pPr>
+        <w:pStyle w:val="Normal"/>
+        <w:spacing w:lineRule="auto" w:line="240" w:before="0" w:after="0"/>
+        <w:rPr/>
+      </w:pPr>
+      <w:r>
+        <w:rPr/>
+      </w:r>
+    </w:p>
+    <w:p>
+      <w:pPr>
+        <w:pStyle w:val="Normal"/>
+        <w:spacing w:lineRule="auto" w:line="240" w:before="0" w:after="0"/>
+        <w:rPr/>
+      </w:pPr>
+      <w:r>
+        <w:rPr/>
+      </w:r>
+    </w:p>
+    <w:p>
+      <w:pPr>
+        <w:pStyle w:val="Normal"/>
+        <w:spacing w:lineRule="auto" w:line="240" w:before="0" w:after="0"/>
+        <w:rPr/>
+      </w:pPr>
+      <w:r>
+        <w:rPr/>
+        <w:t>Total words: \\</w:t>
+      </w:r>
+    </w:p>
+    <w:p>
+      <w:pPr>
+        <w:pStyle w:val="Normal"/>
+        <w:spacing w:lineRule="auto" w:line="240" w:before="0" w:after="0"/>
+        <w:rPr/>
+      </w:pPr>
+      <w:r>
+        <w:rPr/>
+        <w:t>Abstract:</w:t>
+        <w:tab/>
+        <w:t xml:space="preserve"> </w:t>
+        <w:tab/>
+        <w:t xml:space="preserve">  182 \\</w:t>
+      </w:r>
+    </w:p>
+    <w:p>
+      <w:pPr>
+        <w:pStyle w:val="Normal"/>
+        <w:spacing w:lineRule="auto" w:line="240" w:before="0" w:after="0"/>
+        <w:rPr/>
+      </w:pPr>
+      <w:r>
+        <w:rPr/>
+        <w:t xml:space="preserve">Intro:   </w:t>
+        <w:tab/>
+        <w:tab/>
+        <w:t xml:space="preserve">  624  \\</w:t>
+      </w:r>
+    </w:p>
+    <w:p>
+      <w:pPr>
+        <w:pStyle w:val="Normal"/>
+        <w:spacing w:lineRule="auto" w:line="240" w:before="0" w:after="0"/>
+        <w:rPr/>
+      </w:pPr>
+      <w:r>
+        <w:rPr/>
+        <w:t>Outline:</w:t>
+        <w:tab/>
+        <w:tab/>
+        <w:t xml:space="preserve">  223 \\</w:t>
+      </w:r>
+    </w:p>
+    <w:p>
+      <w:pPr>
+        <w:pStyle w:val="Normal"/>
+        <w:spacing w:lineRule="auto" w:line="240" w:before="0" w:after="0"/>
+        <w:rPr/>
+      </w:pPr>
+      <w:r>
+        <w:rPr/>
+        <w:t>Case study desc:</w:t>
+        <w:tab/>
+        <w:t xml:space="preserve">  229 \\</w:t>
+      </w:r>
+    </w:p>
+    <w:p>
+      <w:pPr>
+        <w:pStyle w:val="Normal"/>
+        <w:spacing w:lineRule="auto" w:line="240" w:before="0" w:after="0"/>
+        <w:rPr/>
+      </w:pPr>
+      <w:r>
+        <w:rPr/>
+        <w:t>Results 1:</w:t>
+        <w:tab/>
+        <w:tab/>
+        <w:t xml:space="preserve">  636 \\</w:t>
+      </w:r>
+    </w:p>
+    <w:p>
+      <w:pPr>
+        <w:pStyle w:val="Normal"/>
+        <w:spacing w:lineRule="auto" w:line="240" w:before="0" w:after="0"/>
+        <w:rPr/>
+      </w:pPr>
+      <w:r>
+        <w:rPr/>
+        <w:t>Results 2:</w:t>
+        <w:tab/>
+        <w:tab/>
+        <w:t xml:space="preserve">  252 \\</w:t>
+      </w:r>
+    </w:p>
+    <w:p>
+      <w:pPr>
+        <w:pStyle w:val="Normal"/>
+        <w:spacing w:lineRule="auto" w:line="240" w:before="0" w:after="0"/>
+        <w:rPr/>
+      </w:pPr>
+      <w:r>
+        <w:rPr/>
+        <w:t>Results 3:</w:t>
+        <w:tab/>
+        <w:tab/>
+        <w:t xml:space="preserve">  568 \\</w:t>
+      </w:r>
+    </w:p>
+    <w:p>
+      <w:pPr>
+        <w:pStyle w:val="Normal"/>
+        <w:spacing w:lineRule="auto" w:line="240" w:before="0" w:after="0"/>
+        <w:rPr/>
+      </w:pPr>
+      <w:r>
+        <w:rPr/>
+        <w:t>Discussion:</w:t>
+        <w:tab/>
+        <w:t xml:space="preserve">          461 \\</w:t>
+      </w:r>
+    </w:p>
+    <w:p>
+      <w:pPr>
+        <w:pStyle w:val="Normal"/>
+        <w:spacing w:lineRule="auto" w:line="240" w:before="0" w:after="0"/>
+        <w:rPr/>
+      </w:pPr>
+      <w:r>
+        <w:rPr/>
+        <w:t>Conclusions:</w:t>
+        <w:tab/>
+        <w:t xml:space="preserve">          635  \\</w:t>
+      </w:r>
+    </w:p>
+    <w:p>
+      <w:pPr>
+        <w:pStyle w:val="Normal"/>
+        <w:spacing w:lineRule="auto" w:line="240" w:before="0" w:after="0"/>
+        <w:rPr/>
+      </w:pPr>
+      <w:r>
+        <w:rPr/>
+        <w:t>Methods:</w:t>
+        <w:tab/>
+        <w:tab/>
+        <w:t xml:space="preserve">  1430 \\</w:t>
+      </w:r>
+    </w:p>
+    <w:p>
+      <w:pPr>
+        <w:pStyle w:val="Normal"/>
+        <w:spacing w:lineRule="auto" w:line="240" w:before="0" w:after="0"/>
+        <w:rPr/>
+      </w:pPr>
+      <w:r>
+        <w:rPr/>
+        <w:t>\\</w:t>
+      </w:r>
+    </w:p>
+    <w:p>
+      <w:pPr>
+        <w:pStyle w:val="Normal"/>
+        <w:spacing w:lineRule="auto" w:line="240" w:before="0" w:after="0"/>
+        <w:rPr/>
+      </w:pPr>
+      <w:r>
+        <w:rPr/>
+        <w:t>TOTAL:</w:t>
+        <w:tab/>
+        <w:tab/>
+        <w:tab/>
+        <w:t xml:space="preserve">  5240 \\</w:t>
+      </w:r>
+    </w:p>
+    <w:p>
+      <w:pPr>
+        <w:pStyle w:val="Normal"/>
+        <w:spacing w:lineRule="auto" w:line="240" w:before="0" w:after="0"/>
+        <w:rPr/>
+      </w:pPr>
+      <w:r>
+        <w:rPr/>
+        <w:t>Total - abstract          5058 \\</w:t>
+      </w:r>
+    </w:p>
+    <w:p>
+      <w:pPr>
+        <w:pStyle w:val="Normal"/>
+        <w:spacing w:lineRule="auto" w:line="240" w:before="0" w:after="0"/>
+        <w:rPr/>
+      </w:pPr>
+      <w:r>
+        <w:rPr/>
+      </w:r>
+    </w:p>
+    <w:p>
+      <w:pPr>
+        <w:pStyle w:val="Normal"/>
+        <w:spacing w:lineRule="auto" w:line="240" w:before="0" w:after="0"/>
+        <w:rPr/>
+      </w:pPr>
+      <w:r>
+        <w:rPr/>
+        <w:t>Figures: 4  \\</w:t>
+      </w:r>
+    </w:p>
+    <w:p>
+      <w:pPr>
+        <w:pStyle w:val="Normal"/>
+        <w:spacing w:lineRule="auto" w:line="240" w:before="0" w:after="0"/>
+        <w:rPr/>
+      </w:pPr>
+      <w:r>
+        <w:rPr/>
+        <w:t>References: 45 \\</w:t>
+      </w:r>
+    </w:p>
+    <w:p>
+      <w:pPr>
+        <w:pStyle w:val="Normal"/>
+        <w:spacing w:lineRule="auto" w:line="240" w:before="0" w:after="0"/>
+        <w:rPr/>
+      </w:pPr>
+      <w:r>
+        <w:rPr/>
+      </w:r>
+    </w:p>
+    <w:p>
+      <w:pPr>
+        <w:pStyle w:val="Normal"/>
+        <w:spacing w:lineRule="auto" w:line="240" w:before="0" w:after="0"/>
+        <w:rPr/>
+      </w:pPr>
+      <w:r>
+        <w:rPr/>
+      </w:r>
+    </w:p>
+    <w:p>
+      <w:pPr>
+        <w:pStyle w:val="Normal"/>
+        <w:spacing w:lineRule="auto" w:line="240" w:before="0" w:after="0"/>
+        <w:rPr/>
       </w:pPr>
       <w:r>
         <w:rPr>
@@ -471,40 +906,44 @@
       </w:r>
     </w:p>
     <w:sectPr>
+      <w:type w:val="nextPage"/>
       <w:pgSz w:w="11906" w:h="16838"/>
-      <w:pgMar w:top="1440" w:right="1440" w:bottom="1440" w:left="1440" w:header="0" w:footer="0" w:gutter="0"/>
-      <w:cols w:space="720"/>
-      <w:formProt w:val="0"/>
-      <w:docGrid w:linePitch="360" w:charSpace="-2049"/>
+      <w:pgMar w:left="1440" w:right="1440" w:header="0" w:top="1440" w:footer="0" w:bottom="1440" w:gutter="0"/>
+      <w:pgNumType w:fmt="decimal"/>
+      <w:formProt w:val="false"/>
+      <w:textDirection w:val="lrTb"/>
+      <w:docGrid w:type="default" w:linePitch="360" w:charSpace="4294965247"/>
     </w:sectPr>
   </w:body>
 </w:document>
 </file>
 
 <file path=word/styles.xml><?xml version="1.0" encoding="utf-8"?>
-<w:styles xmlns:mc="http://schemas.openxmlformats.org/markup-compatibility/2006" xmlns:r="http://schemas.openxmlformats.org/officeDocument/2006/relationships" xmlns:w="http://schemas.openxmlformats.org/wordprocessingml/2006/main" xmlns:w14="http://schemas.microsoft.com/office/word/2010/wordml" xmlns:w15="http://schemas.microsoft.com/office/word/2012/wordml" xmlns:w16cid="http://schemas.microsoft.com/office/word/2016/wordml/cid" xmlns:w16se="http://schemas.microsoft.com/office/word/2015/wordml/symex" mc:Ignorable="w14 w15 w16se w16cid">
+<w:styles xmlns:w="http://schemas.openxmlformats.org/wordprocessingml/2006/main" xmlns:w14="http://schemas.microsoft.com/office/word/2010/wordml" xmlns:mc="http://schemas.openxmlformats.org/markup-compatibility/2006" mc:Ignorable="w14">
   <w:docDefaults>
     <w:rPrDefault>
       <w:rPr>
-        <w:rFonts w:asciiTheme="minorHAnsi" w:eastAsiaTheme="minorHAnsi" w:hAnsiTheme="minorHAnsi" w:cstheme="minorBidi"/>
+        <w:rFonts w:ascii="Calibri" w:hAnsi="Calibri" w:eastAsia="Calibri" w:cs="" w:asciiTheme="minorHAnsi" w:cstheme="minorBidi" w:eastAsiaTheme="minorHAnsi" w:hAnsiTheme="minorHAnsi"/>
         <w:sz w:val="22"/>
         <w:szCs w:val="22"/>
         <w:lang w:val="en-GB" w:eastAsia="en-US" w:bidi="ar-SA"/>
       </w:rPr>
     </w:rPrDefault>
-    <w:pPrDefault/>
+    <w:pPrDefault>
+      <w:pPr/>
+    </w:pPrDefault>
   </w:docDefaults>
   <w:latentStyles w:defLockedState="0" w:defUIPriority="99" w:defSemiHidden="0" w:defUnhideWhenUsed="0" w:defQFormat="0" w:count="375">
     <w:lsdException w:name="Normal" w:uiPriority="0" w:qFormat="1"/>
     <w:lsdException w:name="heading 1" w:uiPriority="9" w:qFormat="1"/>
-    <w:lsdException w:name="heading 2" w:semiHidden="1" w:uiPriority="9" w:unhideWhenUsed="1" w:qFormat="1"/>
-    <w:lsdException w:name="heading 3" w:semiHidden="1" w:uiPriority="9" w:unhideWhenUsed="1" w:qFormat="1"/>
-    <w:lsdException w:name="heading 4" w:semiHidden="1" w:uiPriority="9" w:unhideWhenUsed="1" w:qFormat="1"/>
-    <w:lsdException w:name="heading 5" w:semiHidden="1" w:uiPriority="9" w:unhideWhenUsed="1" w:qFormat="1"/>
-    <w:lsdException w:name="heading 6" w:semiHidden="1" w:uiPriority="9" w:unhideWhenUsed="1" w:qFormat="1"/>
-    <w:lsdException w:name="heading 7" w:semiHidden="1" w:uiPriority="9" w:unhideWhenUsed="1" w:qFormat="1"/>
-    <w:lsdException w:name="heading 8" w:semiHidden="1" w:uiPriority="9" w:unhideWhenUsed="1" w:qFormat="1"/>
-    <w:lsdException w:name="heading 9" w:semiHidden="1" w:uiPriority="9" w:unhideWhenUsed="1" w:qFormat="1"/>
+    <w:lsdException w:name="heading 2" w:uiPriority="9" w:semiHidden="1" w:unhideWhenUsed="1" w:qFormat="1"/>
+    <w:lsdException w:name="heading 3" w:uiPriority="9" w:semiHidden="1" w:unhideWhenUsed="1" w:qFormat="1"/>
+    <w:lsdException w:name="heading 4" w:uiPriority="9" w:semiHidden="1" w:unhideWhenUsed="1" w:qFormat="1"/>
+    <w:lsdException w:name="heading 5" w:uiPriority="9" w:semiHidden="1" w:unhideWhenUsed="1" w:qFormat="1"/>
+    <w:lsdException w:name="heading 6" w:uiPriority="9" w:semiHidden="1" w:unhideWhenUsed="1" w:qFormat="1"/>
+    <w:lsdException w:name="heading 7" w:uiPriority="9" w:semiHidden="1" w:unhideWhenUsed="1" w:qFormat="1"/>
+    <w:lsdException w:name="heading 8" w:uiPriority="9" w:semiHidden="1" w:unhideWhenUsed="1" w:qFormat="1"/>
+    <w:lsdException w:name="heading 9" w:uiPriority="9" w:semiHidden="1" w:unhideWhenUsed="1" w:qFormat="1"/>
     <w:lsdException w:name="index 1" w:semiHidden="1" w:unhideWhenUsed="1"/>
     <w:lsdException w:name="index 2" w:semiHidden="1" w:unhideWhenUsed="1"/>
     <w:lsdException w:name="index 3" w:semiHidden="1" w:unhideWhenUsed="1"/>
@@ -514,22 +953,22 @@
     <w:lsdException w:name="index 7" w:semiHidden="1" w:unhideWhenUsed="1"/>
     <w:lsdException w:name="index 8" w:semiHidden="1" w:unhideWhenUsed="1"/>
     <w:lsdException w:name="index 9" w:semiHidden="1" w:unhideWhenUsed="1"/>
-    <w:lsdException w:name="toc 1" w:semiHidden="1" w:uiPriority="39" w:unhideWhenUsed="1"/>
-    <w:lsdException w:name="toc 2" w:semiHidden="1" w:uiPriority="39" w:unhideWhenUsed="1"/>
-    <w:lsdException w:name="toc 3" w:semiHidden="1" w:uiPriority="39" w:unhideWhenUsed="1"/>
-    <w:lsdException w:name="toc 4" w:semiHidden="1" w:uiPriority="39" w:unhideWhenUsed="1"/>
-    <w:lsdException w:name="toc 5" w:semiHidden="1" w:uiPriority="39" w:unhideWhenUsed="1"/>
-    <w:lsdException w:name="toc 6" w:semiHidden="1" w:uiPriority="39" w:unhideWhenUsed="1"/>
-    <w:lsdException w:name="toc 7" w:semiHidden="1" w:uiPriority="39" w:unhideWhenUsed="1"/>
-    <w:lsdException w:name="toc 8" w:semiHidden="1" w:uiPriority="39" w:unhideWhenUsed="1"/>
-    <w:lsdException w:name="toc 9" w:semiHidden="1" w:uiPriority="39" w:unhideWhenUsed="1"/>
+    <w:lsdException w:name="toc 1" w:uiPriority="39" w:semiHidden="1" w:unhideWhenUsed="1"/>
+    <w:lsdException w:name="toc 2" w:uiPriority="39" w:semiHidden="1" w:unhideWhenUsed="1"/>
+    <w:lsdException w:name="toc 3" w:uiPriority="39" w:semiHidden="1" w:unhideWhenUsed="1"/>
+    <w:lsdException w:name="toc 4" w:uiPriority="39" w:semiHidden="1" w:unhideWhenUsed="1"/>
+    <w:lsdException w:name="toc 5" w:uiPriority="39" w:semiHidden="1" w:unhideWhenUsed="1"/>
+    <w:lsdException w:name="toc 6" w:uiPriority="39" w:semiHidden="1" w:unhideWhenUsed="1"/>
+    <w:lsdException w:name="toc 7" w:uiPriority="39" w:semiHidden="1" w:unhideWhenUsed="1"/>
+    <w:lsdException w:name="toc 8" w:uiPriority="39" w:semiHidden="1" w:unhideWhenUsed="1"/>
+    <w:lsdException w:name="toc 9" w:uiPriority="39" w:semiHidden="1" w:unhideWhenUsed="1"/>
     <w:lsdException w:name="Normal Indent" w:semiHidden="1" w:unhideWhenUsed="1"/>
     <w:lsdException w:name="footnote text" w:semiHidden="1" w:unhideWhenUsed="1"/>
     <w:lsdException w:name="annotation text" w:semiHidden="1" w:unhideWhenUsed="1"/>
     <w:lsdException w:name="header" w:semiHidden="1" w:unhideWhenUsed="1"/>
     <w:lsdException w:name="footer" w:semiHidden="1" w:unhideWhenUsed="1"/>
     <w:lsdException w:name="index heading" w:semiHidden="1" w:unhideWhenUsed="1"/>
-    <w:lsdException w:name="caption" w:semiHidden="1" w:uiPriority="35" w:unhideWhenUsed="1" w:qFormat="1"/>
+    <w:lsdException w:name="caption" w:uiPriority="35" w:semiHidden="1" w:unhideWhenUsed="1" w:qFormat="1"/>
     <w:lsdException w:name="table of figures" w:semiHidden="1" w:unhideWhenUsed="1"/>
     <w:lsdException w:name="envelope address" w:semiHidden="1" w:unhideWhenUsed="1"/>
     <w:lsdException w:name="envelope return" w:semiHidden="1" w:unhideWhenUsed="1"/>
@@ -560,7 +999,7 @@
     <w:lsdException w:name="Title" w:uiPriority="10" w:qFormat="1"/>
     <w:lsdException w:name="Closing" w:semiHidden="1" w:unhideWhenUsed="1"/>
     <w:lsdException w:name="Signature" w:semiHidden="1" w:unhideWhenUsed="1"/>
-    <w:lsdException w:name="Default Paragraph Font" w:semiHidden="1" w:uiPriority="1" w:unhideWhenUsed="1"/>
+    <w:lsdException w:name="Default Paragraph Font" w:uiPriority="1" w:semiHidden="1" w:unhideWhenUsed="1"/>
     <w:lsdException w:name="Body Text" w:semiHidden="1" w:unhideWhenUsed="1"/>
     <w:lsdException w:name="Body Text Indent" w:semiHidden="1" w:unhideWhenUsed="1"/>
     <w:lsdException w:name="List Continue" w:semiHidden="1" w:unhideWhenUsed="1"/>
@@ -760,8 +1199,8 @@
     <w:lsdException w:name="Subtle Reference" w:uiPriority="31" w:qFormat="1"/>
     <w:lsdException w:name="Intense Reference" w:uiPriority="32" w:qFormat="1"/>
     <w:lsdException w:name="Book Title" w:uiPriority="33" w:qFormat="1"/>
-    <w:lsdException w:name="Bibliography" w:semiHidden="1" w:uiPriority="37" w:unhideWhenUsed="1"/>
-    <w:lsdException w:name="TOC Heading" w:semiHidden="1" w:uiPriority="39" w:unhideWhenUsed="1" w:qFormat="1"/>
+    <w:lsdException w:name="Bibliography" w:uiPriority="37" w:semiHidden="1" w:unhideWhenUsed="1"/>
+    <w:lsdException w:name="TOC Heading" w:uiPriority="39" w:semiHidden="1" w:unhideWhenUsed="1" w:qFormat="1"/>
     <w:lsdException w:name="Plain Table 1" w:uiPriority="41"/>
     <w:lsdException w:name="Plain Table 2" w:uiPriority="42"/>
     <w:lsdException w:name="Plain Table 3" w:uiPriority="43"/>
@@ -871,19 +1310,136 @@
     <w:lsdException w:name="Hashtag" w:semiHidden="1" w:unhideWhenUsed="1"/>
     <w:lsdException w:name="Unresolved Mention" w:semiHidden="1" w:unhideWhenUsed="1"/>
   </w:latentStyles>
-  <w:style w:type="paragraph" w:default="1" w:styleId="Normal">
+  <w:style w:type="paragraph" w:styleId="Normal" w:default="1">
     <w:name w:val="Normal"/>
     <w:qFormat/>
-    <w:rsid w:val="006D09E6"/>
+    <w:rsid w:val="006d09e6"/>
     <w:pPr>
-      <w:spacing w:after="200" w:line="276" w:lineRule="auto"/>
+      <w:widowControl/>
+      <w:bidi w:val="0"/>
+      <w:spacing w:lineRule="auto" w:line="276" w:before="0" w:after="200"/>
+      <w:jc w:val="left"/>
     </w:pPr>
+    <w:rPr>
+      <w:rFonts w:ascii="Calibri" w:hAnsi="Calibri" w:eastAsia="Calibri" w:cs="" w:asciiTheme="minorHAnsi" w:cstheme="minorBidi" w:eastAsiaTheme="minorHAnsi" w:hAnsiTheme="minorHAnsi"/>
+      <w:color w:val="auto"/>
+      <w:sz w:val="22"/>
+      <w:szCs w:val="22"/>
+      <w:lang w:val="en-GB" w:eastAsia="en-US" w:bidi="ar-SA"/>
+    </w:rPr>
   </w:style>
-  <w:style w:type="character" w:default="1" w:styleId="DefaultParagraphFont">
+  <w:style w:type="character" w:styleId="DefaultParagraphFont" w:default="1">
     <w:name w:val="Default Paragraph Font"/>
     <w:uiPriority w:val="1"/>
     <w:semiHidden/>
     <w:unhideWhenUsed/>
+    <w:qFormat/>
+    <w:rPr/>
+  </w:style>
+  <w:style w:type="character" w:styleId="InternetLink" w:customStyle="1">
+    <w:name w:val="Internet Link"/>
+    <w:basedOn w:val="DefaultParagraphFont"/>
+    <w:uiPriority w:val="99"/>
+    <w:unhideWhenUsed/>
+    <w:rsid w:val="007123f2"/>
+    <w:rPr>
+      <w:color w:val="0000FF" w:themeColor="hyperlink"/>
+      <w:u w:val="single"/>
+    </w:rPr>
+  </w:style>
+  <w:style w:type="character" w:styleId="UnresolvedMention">
+    <w:name w:val="Unresolved Mention"/>
+    <w:basedOn w:val="DefaultParagraphFont"/>
+    <w:uiPriority w:val="99"/>
+    <w:semiHidden/>
+    <w:unhideWhenUsed/>
+    <w:qFormat/>
+    <w:rsid w:val="007123f2"/>
+    <w:rPr>
+      <w:color w:val="808080"/>
+      <w:shd w:fill="E6E6E6" w:val="clear"/>
+    </w:rPr>
+  </w:style>
+  <w:style w:type="paragraph" w:styleId="Heading" w:customStyle="1">
+    <w:name w:val="Heading"/>
+    <w:basedOn w:val="Normal"/>
+    <w:next w:val="TextBody"/>
+    <w:qFormat/>
+    <w:pPr>
+      <w:keepNext/>
+      <w:spacing w:before="240" w:after="120"/>
+    </w:pPr>
+    <w:rPr>
+      <w:rFonts w:ascii="Liberation Sans" w:hAnsi="Liberation Sans" w:eastAsia="Noto Sans CJK SC Regular" w:cs="FreeSans"/>
+      <w:sz w:val="28"/>
+      <w:szCs w:val="28"/>
+    </w:rPr>
+  </w:style>
+  <w:style w:type="paragraph" w:styleId="TextBody">
+    <w:name w:val="Body Text"/>
+    <w:basedOn w:val="Normal"/>
+    <w:pPr>
+      <w:spacing w:lineRule="auto" w:line="288" w:before="0" w:after="140"/>
+    </w:pPr>
+    <w:rPr/>
+  </w:style>
+  <w:style w:type="paragraph" w:styleId="List">
+    <w:name w:val="List"/>
+    <w:basedOn w:val="TextBody"/>
+    <w:pPr/>
+    <w:rPr>
+      <w:rFonts w:cs="FreeSans"/>
+    </w:rPr>
+  </w:style>
+  <w:style w:type="paragraph" w:styleId="Caption">
+    <w:name w:val="Caption"/>
+    <w:basedOn w:val="Normal"/>
+    <w:qFormat/>
+    <w:pPr>
+      <w:suppressLineNumbers/>
+      <w:spacing w:before="120" w:after="120"/>
+    </w:pPr>
+    <w:rPr>
+      <w:rFonts w:cs="FreeSans"/>
+      <w:i/>
+      <w:iCs/>
+      <w:sz w:val="24"/>
+      <w:szCs w:val="24"/>
+    </w:rPr>
+  </w:style>
+  <w:style w:type="paragraph" w:styleId="Index" w:customStyle="1">
+    <w:name w:val="Index"/>
+    <w:basedOn w:val="Normal"/>
+    <w:qFormat/>
+    <w:pPr>
+      <w:suppressLineNumbers/>
+    </w:pPr>
+    <w:rPr>
+      <w:rFonts w:cs="FreeSans"/>
+    </w:rPr>
+  </w:style>
+  <w:style w:type="paragraph" w:styleId="Caption1">
+    <w:name w:val="caption"/>
+    <w:basedOn w:val="Normal"/>
+    <w:qFormat/>
+    <w:pPr>
+      <w:suppressLineNumbers/>
+      <w:spacing w:before="120" w:after="120"/>
+    </w:pPr>
+    <w:rPr>
+      <w:rFonts w:cs="FreeSans"/>
+      <w:i/>
+      <w:iCs/>
+      <w:sz w:val="24"/>
+      <w:szCs w:val="24"/>
+    </w:rPr>
+  </w:style>
+  <w:style w:type="numbering" w:styleId="NoList" w:default="1">
+    <w:name w:val="No List"/>
+    <w:uiPriority w:val="99"/>
+    <w:semiHidden/>
+    <w:unhideWhenUsed/>
+    <w:qFormat/>
   </w:style>
   <w:style w:type="table" w:default="1" w:styleId="TableNormal">
     <w:name w:val="Normal Table"/>
@@ -899,92 +1455,6 @@
         <w:right w:w="108" w:type="dxa"/>
       </w:tblCellMar>
     </w:tblPr>
-  </w:style>
-  <w:style w:type="numbering" w:default="1" w:styleId="NoList">
-    <w:name w:val="No List"/>
-    <w:uiPriority w:val="99"/>
-    <w:semiHidden/>
-    <w:unhideWhenUsed/>
-  </w:style>
-  <w:style w:type="character" w:customStyle="1" w:styleId="InternetLink">
-    <w:name w:val="Internet Link"/>
-    <w:basedOn w:val="DefaultParagraphFont"/>
-    <w:uiPriority w:val="99"/>
-    <w:unhideWhenUsed/>
-    <w:rsid w:val="007123F2"/>
-    <w:rPr>
-      <w:color w:val="0000FF" w:themeColor="hyperlink"/>
-      <w:u w:val="single"/>
-    </w:rPr>
-  </w:style>
-  <w:style w:type="character" w:styleId="UnresolvedMention">
-    <w:name w:val="Unresolved Mention"/>
-    <w:basedOn w:val="DefaultParagraphFont"/>
-    <w:uiPriority w:val="99"/>
-    <w:semiHidden/>
-    <w:unhideWhenUsed/>
-    <w:qFormat/>
-    <w:rsid w:val="007123F2"/>
-    <w:rPr>
-      <w:color w:val="808080"/>
-      <w:shd w:val="clear" w:color="auto" w:fill="E6E6E6"/>
-    </w:rPr>
-  </w:style>
-  <w:style w:type="paragraph" w:customStyle="1" w:styleId="Heading">
-    <w:name w:val="Heading"/>
-    <w:basedOn w:val="Normal"/>
-    <w:next w:val="BodyText"/>
-    <w:qFormat/>
-    <w:pPr>
-      <w:keepNext/>
-      <w:spacing w:before="240" w:after="120"/>
-    </w:pPr>
-    <w:rPr>
-      <w:rFonts w:ascii="Liberation Sans" w:eastAsia="Noto Sans CJK SC Regular" w:hAnsi="Liberation Sans" w:cs="FreeSans"/>
-      <w:sz w:val="28"/>
-      <w:szCs w:val="28"/>
-    </w:rPr>
-  </w:style>
-  <w:style w:type="paragraph" w:styleId="BodyText">
-    <w:name w:val="Body Text"/>
-    <w:basedOn w:val="Normal"/>
-    <w:pPr>
-      <w:spacing w:after="140" w:line="288" w:lineRule="auto"/>
-    </w:pPr>
-  </w:style>
-  <w:style w:type="paragraph" w:styleId="List">
-    <w:name w:val="List"/>
-    <w:basedOn w:val="BodyText"/>
-    <w:rPr>
-      <w:rFonts w:cs="FreeSans"/>
-    </w:rPr>
-  </w:style>
-  <w:style w:type="paragraph" w:styleId="Caption">
-    <w:name w:val="caption"/>
-    <w:basedOn w:val="Normal"/>
-    <w:qFormat/>
-    <w:pPr>
-      <w:suppressLineNumbers/>
-      <w:spacing w:before="120" w:after="120"/>
-    </w:pPr>
-    <w:rPr>
-      <w:rFonts w:cs="FreeSans"/>
-      <w:i/>
-      <w:iCs/>
-      <w:sz w:val="24"/>
-      <w:szCs w:val="24"/>
-    </w:rPr>
-  </w:style>
-  <w:style w:type="paragraph" w:customStyle="1" w:styleId="Index">
-    <w:name w:val="Index"/>
-    <w:basedOn w:val="Normal"/>
-    <w:qFormat/>
-    <w:pPr>
-      <w:suppressLineNumbers/>
-    </w:pPr>
-    <w:rPr>
-      <w:rFonts w:cs="FreeSans"/>
-    </w:rPr>
   </w:style>
 </w:styles>
 </file>

</xml_diff>

<commit_message>
Text for cover letter
</commit_message>
<xml_diff>
--- a/docs/write_up/Submission/Spatial_Sep_mixed_fish_Cover_letter.docx
+++ b/docs/write_up/Submission/Spatial_Sep_mixed_fish_Cover_letter.docx
@@ -270,13 +270,7 @@
       </w:pPr>
       <w:r>
         <w:rPr/>
-        <w:t>The way humans interact with</w:t>
-      </w:r>
-      <w:bookmarkStart w:id="0" w:name="_GoBack"/>
-      <w:bookmarkEnd w:id="0"/>
-      <w:r>
-        <w:rPr/>
-        <w:t xml:space="preserve"> and exploit heterogeneously distributed wild animal populations is a research </w:t>
+        <w:t xml:space="preserve">The way humans exploit heterogeneously distributed wild animal populations is a research </w:t>
       </w:r>
       <w:r>
         <w:rPr/>
@@ -292,11 +286,19 @@
       </w:r>
       <w:r>
         <w:rPr/>
-        <w:t xml:space="preserve">ild capture fisheries exploit multiple population simultaneously and each population may have differing management or conservation goals, </w:t>
-      </w:r>
-      <w:r>
-        <w:rPr/>
-        <w:t>resulting in a complex multidimensional management challenge</w:t>
+        <w:t xml:space="preserve">ild capture fisheries </w:t>
+      </w:r>
+      <w:r>
+        <w:rPr/>
+        <w:t>are spatially and technically complex as they simultaneously catch</w:t>
+      </w:r>
+      <w:r>
+        <w:rPr/>
+        <w:t xml:space="preserve"> multiple population</w:t>
+      </w:r>
+      <w:r>
+        <w:rPr/>
+        <w:t>s which may have differing management or conservation goals</w:t>
       </w:r>
       <w:r>
         <w:rPr/>
@@ -304,15 +306,47 @@
       </w:r>
       <w:r>
         <w:rPr/>
-        <w:t>This is highlighted by [nature papers of significance…]. In our manuscript w</w:t>
-      </w:r>
-      <w:r>
-        <w:rPr/>
-        <w:t xml:space="preserve">e we demonstrate a method to reduce a complexity of spatio-temporal interactions between fish populations and fishers to its key components, </w:t>
-      </w:r>
-      <w:r>
-        <w:rPr/>
-        <w:t>thereby increasing our understanding of the complex dynamics and presenting them as scientific advice to support management in a tractable and tacit way</w:t>
+        <w:t>Understandings this multidimensional human-animal interaction is a challenge highlighted by [nature papers of significance…]. While advances in understanding of spatial dynamics and computing have allowed development of the increasingly sophisticated models to understand species distributions [cjfas review paper], it is necessary to distil this understanding to the key interactions of interest. In our manuscript w</w:t>
+      </w:r>
+      <w:r>
+        <w:rPr/>
+        <w:t xml:space="preserve">e we </w:t>
+      </w:r>
+      <w:r>
+        <w:rPr/>
+        <w:t xml:space="preserve">present </w:t>
+      </w:r>
+      <w:r>
+        <w:rPr/>
+        <w:t xml:space="preserve">a </w:t>
+      </w:r>
+      <w:r>
+        <w:rPr/>
+        <w:t xml:space="preserve">novel </w:t>
+      </w:r>
+      <w:r>
+        <w:rPr/>
+        <w:t xml:space="preserve">method to reduce </w:t>
+      </w:r>
+      <w:r>
+        <w:rPr/>
+        <w:t>the</w:t>
+      </w:r>
+      <w:r>
+        <w:rPr/>
+        <w:t xml:space="preserve"> complexity of spatiotemporal </w:t>
+      </w:r>
+      <w:r>
+        <w:rPr/>
+        <w:t>dynamics in wild capture fisheries to</w:t>
+      </w:r>
+      <w:r>
+        <w:rPr/>
+        <w:t xml:space="preserve"> </w:t>
+      </w:r>
+      <w:r>
+        <w:rPr/>
+        <w:t>highlight how key spatial and species interactions drive catches in a highly mixed fishery. Further, we consider the issue in its policy context of supporting fisheries management in meeting multiple objectives, presenting the key interactions in a tractable and clear way for management action</w:t>
       </w:r>
       <w:r>
         <w:rPr/>
@@ -357,58 +391,16 @@
       <w:pPr>
         <w:pStyle w:val="Normal"/>
         <w:spacing w:lineRule="auto" w:line="240" w:before="0" w:after="0"/>
-        <w:rPr/>
-      </w:pPr>
-      <w:r>
-        <w:rPr/>
-      </w:r>
-    </w:p>
-    <w:p>
-      <w:pPr>
-        <w:pStyle w:val="Normal"/>
-        <w:spacing w:lineRule="auto" w:line="240" w:before="0" w:after="0"/>
         <w:jc w:val="both"/>
         <w:rPr/>
       </w:pPr>
       <w:r>
         <w:rPr/>
-      </w:r>
-    </w:p>
-    <w:p>
-      <w:pPr>
-        <w:pStyle w:val="Normal"/>
-        <w:spacing w:lineRule="auto" w:line="240" w:before="0" w:after="0"/>
-        <w:rPr/>
-      </w:pPr>
-      <w:r>
-        <w:rPr/>
-        <w:t xml:space="preserve">Advances in understanding of spatial dynamics and computing have allowed increasingly sophisticated modelling approaches, which necessary to meet increasing societal demand for implementation of ecosystem based approaches to resource management. </w:t>
-      </w:r>
-    </w:p>
-    <w:p>
-      <w:pPr>
-        <w:pStyle w:val="Normal"/>
-        <w:spacing w:lineRule="auto" w:line="240" w:before="0" w:after="0"/>
-        <w:rPr/>
-      </w:pPr>
-      <w:r>
-        <w:rPr/>
-      </w:r>
-    </w:p>
-    <w:p>
-      <w:pPr>
-        <w:pStyle w:val="Normal"/>
-        <w:spacing w:lineRule="auto" w:line="240" w:before="0" w:after="0"/>
-        <w:jc w:val="both"/>
-        <w:rPr/>
-      </w:pPr>
-      <w:r>
-        <w:rPr/>
         <w:t xml:space="preserve">In Europe, </w:t>
       </w:r>
       <w:r>
         <w:rPr/>
-        <w:t>this challenge has</w:t>
+        <w:t>overexploitation of fish populations has resulted from ‘too many boats chasing too few fish’. Yet in recent years, capacity has reduced and stocks have begun to rebuilt. Now, the major challenge facing managers now is addressing the need to ensure all species caught in mixed fisheries are sustainable. This challenge has</w:t>
       </w:r>
       <w:r>
         <w:rPr/>
@@ -416,11 +408,19 @@
       </w:r>
       <w:r>
         <w:rPr/>
-        <w:t xml:space="preserve">ly been addressed through a significant </w:t>
+        <w:t xml:space="preserve">ly been tackled through a significant </w:t>
       </w:r>
       <w:r>
         <w:rPr/>
         <w:t xml:space="preserve">policy change </w:t>
+      </w:r>
+      <w:r>
+        <w:rPr/>
+        <w:t>in Europe under the Common Fisheries Policy (CFP)</w:t>
+      </w:r>
+      <w:r>
+        <w:rPr/>
+        <w:t xml:space="preserve"> </w:t>
       </w:r>
       <w:r>
         <w:rPr/>
@@ -436,158 +436,36 @@
       </w:hyperlink>
       <w:r>
         <w:rPr/>
-        <w:t xml:space="preserve">) Nhis has had little attention in high level </w:t>
-      </w:r>
-    </w:p>
-    <w:p>
-      <w:pPr>
-        <w:pStyle w:val="Normal"/>
-        <w:spacing w:lineRule="auto" w:line="240" w:before="0" w:after="0"/>
-        <w:jc w:val="both"/>
-        <w:rPr/>
-      </w:pPr>
-      <w:r>
-        <w:rPr/>
-      </w:r>
-    </w:p>
-    <w:p>
-      <w:pPr>
-        <w:pStyle w:val="Normal"/>
-        <w:spacing w:lineRule="auto" w:line="240" w:before="0" w:after="0"/>
-        <w:jc w:val="both"/>
-        <w:rPr/>
-      </w:pPr>
-      <w:r>
-        <w:rPr/>
-        <w:t xml:space="preserve"> </w:t>
-      </w:r>
-      <w:r>
-        <w:rPr/>
-        <w:t xml:space="preserve">have put a sharp focus on the complexities of managing multi-stock fisheries and our understanding of spatial processes is still developing. </w:t>
-      </w:r>
-    </w:p>
-    <w:p>
-      <w:pPr>
-        <w:pStyle w:val="Normal"/>
-        <w:spacing w:lineRule="auto" w:line="240" w:before="0" w:after="0"/>
-        <w:jc w:val="both"/>
-        <w:rPr/>
-      </w:pPr>
-      <w:r>
-        <w:rPr/>
-      </w:r>
-    </w:p>
-    <w:p>
-      <w:pPr>
-        <w:pStyle w:val="Normal"/>
-        <w:spacing w:lineRule="auto" w:line="240" w:before="0" w:after="0"/>
-        <w:rPr/>
-      </w:pPr>
-      <w:r>
-        <w:rPr/>
-      </w:r>
-    </w:p>
-    <w:p>
-      <w:pPr>
-        <w:pStyle w:val="Normal"/>
-        <w:spacing w:lineRule="auto" w:line="240" w:before="0" w:after="0"/>
-        <w:rPr/>
-      </w:pPr>
-      <w:r>
-        <w:rPr/>
-      </w:r>
-    </w:p>
-    <w:p>
-      <w:pPr>
-        <w:pStyle w:val="Normal"/>
-        <w:spacing w:lineRule="auto" w:line="240" w:before="0" w:after="0"/>
-        <w:rPr/>
-      </w:pPr>
+        <w:t>), this has had little attention in high level journals yet has the potential to fundamentally change how fisheries impact on fish populations. The challenge in managing all populations in a way that is sustainable yet allowing fisheries to continue to pursue quota for populations that allow hi</w:t>
+      </w:r>
       <w:r>
         <w:rPr>
-          <w:rFonts w:cs="Segoe UI" w:ascii="Segoe UI" w:hAnsi="Segoe UI"/>
+          <w:rFonts w:ascii="Calibri" w:hAnsi="Calibri"/>
+          <w:sz w:val="22"/>
+          <w:szCs w:val="22"/>
+        </w:rPr>
+        <w:t xml:space="preserve">gher catches have put a sharp focus on the complexities of spatial processes and dynamics. Spatial mitigation through changes in fishing patterns has been highlighted by industry as an important adaptation to the new fisheries management system. We set out an approach which </w:t>
+      </w:r>
+      <w:r>
+        <w:rPr>
+          <w:rFonts w:cs="Segoe UI" w:ascii="Calibri" w:hAnsi="Calibri"/>
           <w:color w:val="212121"/>
-          <w:sz w:val="20"/>
-          <w:szCs w:val="20"/>
+          <w:sz w:val="22"/>
+          <w:szCs w:val="22"/>
           <w:shd w:fill="FFFFFF" w:val="clear"/>
         </w:rPr>
-        <w:t>- Landings Obligation, the major policy change with huge implications but there is little written in high-level journals.</w:t>
-      </w:r>
-      <w:r>
-        <w:rPr>
-          <w:rFonts w:cs="Segoe UI" w:ascii="Segoe UI" w:hAnsi="Segoe UI"/>
-          <w:color w:val="212121"/>
-          <w:sz w:val="20"/>
-          <w:szCs w:val="20"/>
-        </w:rPr>
-        <w:br/>
-      </w:r>
-      <w:r>
-        <w:rPr>
-          <w:rFonts w:cs="Segoe UI" w:ascii="Segoe UI" w:hAnsi="Segoe UI"/>
-          <w:color w:val="212121"/>
-          <w:sz w:val="20"/>
-          <w:szCs w:val="20"/>
-          <w:shd w:fill="FFFFFF" w:val="clear"/>
-        </w:rPr>
-        <w:t>- Spatial mitigation is a major hopeful for the industry.</w:t>
-      </w:r>
-      <w:r>
-        <w:rPr>
-          <w:rFonts w:cs="Segoe UI" w:ascii="Segoe UI" w:hAnsi="Segoe UI"/>
-          <w:color w:val="212121"/>
-          <w:sz w:val="20"/>
-          <w:szCs w:val="20"/>
-        </w:rPr>
-        <w:br/>
-      </w:r>
-      <w:r>
-        <w:rPr>
-          <w:rFonts w:cs="Segoe UI" w:ascii="Segoe UI" w:hAnsi="Segoe UI"/>
-          <w:color w:val="212121"/>
-          <w:sz w:val="20"/>
-          <w:szCs w:val="20"/>
-          <w:shd w:fill="FFFFFF" w:val="clear"/>
-        </w:rPr>
-        <w:t>- But it's complex with community dynamics, fleets, complex regions.</w:t>
-      </w:r>
-      <w:r>
-        <w:rPr>
-          <w:rFonts w:cs="Segoe UI" w:ascii="Segoe UI" w:hAnsi="Segoe UI"/>
-          <w:color w:val="212121"/>
-          <w:sz w:val="20"/>
-          <w:szCs w:val="20"/>
-        </w:rPr>
-        <w:br/>
-      </w:r>
-      <w:r>
-        <w:rPr>
-          <w:rFonts w:cs="Segoe UI" w:ascii="Segoe UI" w:hAnsi="Segoe UI"/>
-          <w:color w:val="212121"/>
-          <w:sz w:val="20"/>
-          <w:szCs w:val="20"/>
-          <w:shd w:fill="FFFFFF" w:val="clear"/>
-        </w:rPr>
-        <w:t>- Here we develop and highlight the potential of spatial factor analysis to cut render the complexity and dimensions down to pertinent factors whereby the potential avoidance of given species can be understood from large and complex systems.</w:t>
-      </w:r>
-      <w:r>
-        <w:rPr>
-          <w:rFonts w:cs="Segoe UI" w:ascii="Segoe UI" w:hAnsi="Segoe UI"/>
-          <w:color w:val="212121"/>
-          <w:sz w:val="20"/>
-          <w:szCs w:val="20"/>
-        </w:rPr>
-        <w:br/>
-      </w:r>
-      <w:r>
-        <w:rPr>
-          <w:rFonts w:cs="Segoe UI" w:ascii="Segoe UI" w:hAnsi="Segoe UI"/>
-          <w:color w:val="212121"/>
-          <w:sz w:val="20"/>
-          <w:szCs w:val="20"/>
-          <w:shd w:fill="FFFFFF" w:val="clear"/>
-        </w:rPr>
-        <w:t>- Goes well beyond current practices and has potential to fundamentally alter the discourse on spatial avoidance as a tool to adapt to a challenging policy change, of great importance to European fisheries.</w:t>
+        <w:t>Goes well beyond current practices and has potential to fundamentally alter the discourse on spatial avoidance as a tool to adapt to a challenging policy change, of great importance to European fisheries.</w:t>
+      </w:r>
+    </w:p>
+    <w:p>
+      <w:pPr>
+        <w:pStyle w:val="Normal"/>
+        <w:spacing w:lineRule="auto" w:line="240" w:before="0" w:after="0"/>
+        <w:jc w:val="both"/>
+        <w:rPr/>
+      </w:pPr>
+      <w:r>
+        <w:rPr/>
       </w:r>
     </w:p>
     <w:p>

</xml_diff>